<commit_message>
Actualizacion Curso En la Nuber
</commit_message>
<xml_diff>
--- a/Curso En La Nube/La Nube.docx
+++ b/Curso En La Nube/La Nube.docx
@@ -12,7 +12,21 @@
         <w:rPr>
           <w:lang w:val="es-ES"/>
         </w:rPr>
-        <w:t>La nube: Instalaciones(Data center o Centro de Datos), conecta con todo el mundo, Azure es el mayor data center. Paga por servicios usados, reduce costos operativos</w:t>
+        <w:t xml:space="preserve">La nube: </w:t>
+      </w:r>
+      <w:proofErr w:type="gramStart"/>
+      <w:r>
+        <w:rPr>
+          <w:lang w:val="es-ES"/>
+        </w:rPr>
+        <w:t>Instalaciones(</w:t>
+      </w:r>
+      <w:proofErr w:type="gramEnd"/>
+      <w:r>
+        <w:rPr>
+          <w:lang w:val="es-ES"/>
+        </w:rPr>
+        <w:t>Data center o Centro de Datos), conecta con todo el mundo, Azure es el mayor data center. Paga por servicios usados, reduce costos operativos</w:t>
       </w:r>
     </w:p>
     <w:p>
@@ -22,6 +36,7 @@
         </w:rPr>
       </w:pPr>
       <w:proofErr w:type="spellStart"/>
+      <w:proofErr w:type="gramStart"/>
       <w:r>
         <w:rPr>
           <w:lang w:val="es-ES"/>
@@ -33,7 +48,14 @@
         <w:rPr>
           <w:lang w:val="es-ES"/>
         </w:rPr>
-        <w:t>(Gastos de Capital): Inversión de infraestructura física deducible a largo plazo</w:t>
+        <w:t>(</w:t>
+      </w:r>
+      <w:proofErr w:type="gramEnd"/>
+      <w:r>
+        <w:rPr>
+          <w:lang w:val="es-ES"/>
+        </w:rPr>
+        <w:t>Gastos de Capital): Inversión de infraestructura física deducible a largo plazo</w:t>
       </w:r>
     </w:p>
     <w:p>
@@ -43,6 +65,7 @@
         </w:rPr>
       </w:pPr>
       <w:proofErr w:type="spellStart"/>
+      <w:proofErr w:type="gramStart"/>
       <w:r>
         <w:rPr>
           <w:lang w:val="es-ES"/>
@@ -54,7 +77,14 @@
         <w:rPr>
           <w:lang w:val="es-ES"/>
         </w:rPr>
-        <w:t>(Gastos operativos): Inversión en servicios o productos facturaros al momento</w:t>
+        <w:t>(</w:t>
+      </w:r>
+      <w:proofErr w:type="gramEnd"/>
+      <w:r>
+        <w:rPr>
+          <w:lang w:val="es-ES"/>
+        </w:rPr>
+        <w:t>Gastos operativos): Inversión en servicios o productos facturaros al momento</w:t>
       </w:r>
     </w:p>
     <w:p>
@@ -70,6 +100,7 @@
         <w:t xml:space="preserve">Escalable: Adaptarse de forma </w:t>
       </w:r>
       <w:proofErr w:type="spellStart"/>
+      <w:proofErr w:type="gramStart"/>
       <w:r>
         <w:rPr>
           <w:lang w:val="es-ES"/>
@@ -81,7 +112,14 @@
         <w:rPr>
           <w:lang w:val="es-ES"/>
         </w:rPr>
-        <w:t xml:space="preserve">(aumentar </w:t>
+        <w:t>(</w:t>
+      </w:r>
+      <w:proofErr w:type="gramEnd"/>
+      <w:r>
+        <w:rPr>
+          <w:lang w:val="es-ES"/>
+        </w:rPr>
+        <w:t xml:space="preserve">aumentar </w:t>
       </w:r>
       <w:proofErr w:type="spellStart"/>
       <w:r>
@@ -266,17 +304,33 @@
         <w:rPr>
           <w:b/>
           <w:bCs/>
-          <w:lang w:val="es-ES"/>
-        </w:rPr>
-      </w:pPr>
-      <w:r>
-        <w:rPr>
-          <w:b/>
-          <w:bCs/>
-          <w:lang w:val="es-ES"/>
+          <w:lang w:val="en-US"/>
+        </w:rPr>
+      </w:pPr>
+      <w:r>
+        <w:rPr>
+          <w:b/>
+          <w:bCs/>
+          <w:lang w:val="en-US"/>
         </w:rPr>
         <w:t>IaaS</w:t>
       </w:r>
+      <w:r>
+        <w:rPr>
+          <w:b/>
+          <w:bCs/>
+          <w:lang w:val="en-US"/>
+        </w:rPr>
+        <w:t xml:space="preserve"> </w:t>
+      </w:r>
+      <w:r>
+        <w:rPr>
+          <w:b/>
+          <w:bCs/>
+          <w:lang w:val="en-US"/>
+        </w:rPr>
+        <w:t>infrastructure as a service</w:t>
+      </w:r>
     </w:p>
     <w:p>
       <w:pPr>
@@ -436,17 +490,49 @@
         <w:rPr>
           <w:b/>
           <w:bCs/>
-          <w:lang w:val="es-ES"/>
-        </w:rPr>
-      </w:pPr>
-      <w:r>
-        <w:rPr>
-          <w:b/>
-          <w:bCs/>
-          <w:lang w:val="es-ES"/>
+          <w:lang w:val="en-US"/>
+        </w:rPr>
+      </w:pPr>
+      <w:r>
+        <w:rPr>
+          <w:b/>
+          <w:bCs/>
+          <w:lang w:val="en-US"/>
         </w:rPr>
         <w:t>PaaS</w:t>
       </w:r>
+      <w:r>
+        <w:rPr>
+          <w:b/>
+          <w:bCs/>
+          <w:lang w:val="en-US"/>
+        </w:rPr>
+        <w:t xml:space="preserve"> </w:t>
+      </w:r>
+      <w:r>
+        <w:rPr>
+          <w:b/>
+          <w:bCs/>
+          <w:lang w:val="en-US"/>
+        </w:rPr>
+        <w:t>P</w:t>
+      </w:r>
+      <w:r>
+        <w:rPr>
+          <w:b/>
+          <w:bCs/>
+          <w:lang w:val="en-US"/>
+        </w:rPr>
+        <w:t>latform</w:t>
+      </w:r>
+      <w:r>
+        <w:rPr>
+          <w:b/>
+          <w:bCs/>
+          <w:lang w:val="en-US"/>
+        </w:rPr>
+        <w:t xml:space="preserve"> as a service</w:t>
+      </w:r>
     </w:p>
     <w:p>
       <w:pPr>
@@ -658,18 +744,50 @@
         <w:rPr>
           <w:b/>
           <w:bCs/>
-          <w:lang w:val="es-ES"/>
-        </w:rPr>
-      </w:pPr>
-      <w:r>
-        <w:rPr>
-          <w:b/>
-          <w:bCs/>
-          <w:lang w:val="es-ES"/>
+          <w:lang w:val="en-US"/>
+        </w:rPr>
+      </w:pPr>
+      <w:r>
+        <w:rPr>
+          <w:b/>
+          <w:bCs/>
+          <w:lang w:val="en-US"/>
         </w:rPr>
         <w:lastRenderedPageBreak/>
         <w:t>SaaS</w:t>
       </w:r>
+      <w:r>
+        <w:rPr>
+          <w:b/>
+          <w:bCs/>
+          <w:lang w:val="en-US"/>
+        </w:rPr>
+        <w:t xml:space="preserve"> So</w:t>
+      </w:r>
+      <w:r>
+        <w:rPr>
+          <w:b/>
+          <w:bCs/>
+          <w:lang w:val="en-US"/>
+        </w:rPr>
+        <w:t>ft</w:t>
+      </w:r>
+      <w:r>
+        <w:rPr>
+          <w:b/>
+          <w:bCs/>
+          <w:lang w:val="en-US"/>
+        </w:rPr>
+        <w:t>ware as a s</w:t>
+      </w:r>
+      <w:r>
+        <w:rPr>
+          <w:b/>
+          <w:bCs/>
+          <w:lang w:val="en-US"/>
+        </w:rPr>
+        <w:t>ervice</w:t>
+      </w:r>
     </w:p>
     <w:p>
       <w:pPr>
@@ -1556,7 +1674,21 @@
         <w:rPr>
           <w:lang w:val="es-ES"/>
         </w:rPr>
-        <w:t xml:space="preserve">Que mi app corra </w:t>
+        <w:t xml:space="preserve">Que mi </w:t>
+      </w:r>
+      <w:proofErr w:type="gramStart"/>
+      <w:r>
+        <w:rPr>
+          <w:lang w:val="es-ES"/>
+        </w:rPr>
+        <w:t>app</w:t>
+      </w:r>
+      <w:proofErr w:type="gramEnd"/>
+      <w:r>
+        <w:rPr>
+          <w:lang w:val="es-ES"/>
+        </w:rPr>
+        <w:t xml:space="preserve"> corra </w:t>
       </w:r>
       <w:proofErr w:type="spellStart"/>
       <w:r>
@@ -1631,7 +1763,21 @@
         <w:rPr>
           <w:lang w:val="es-ES"/>
         </w:rPr>
-        <w:t xml:space="preserve"> a mi app (no estoy 100% seguro de esto).</w:t>
+        <w:t xml:space="preserve"> a mi </w:t>
+      </w:r>
+      <w:proofErr w:type="gramStart"/>
+      <w:r>
+        <w:rPr>
+          <w:lang w:val="es-ES"/>
+        </w:rPr>
+        <w:t>app</w:t>
+      </w:r>
+      <w:proofErr w:type="gramEnd"/>
+      <w:r>
+        <w:rPr>
+          <w:lang w:val="es-ES"/>
+        </w:rPr>
+        <w:t> (no estoy 100% seguro de esto).</w:t>
       </w:r>
     </w:p>
     <w:p>
@@ -1673,7 +1819,21 @@
         <w:rPr>
           <w:lang w:val="es-ES"/>
         </w:rPr>
-        <w:t>Que mi app requiera elasticidad, digamos pueda soportar temporalidades como Black Friday.</w:t>
+        <w:t xml:space="preserve">Que mi </w:t>
+      </w:r>
+      <w:proofErr w:type="gramStart"/>
+      <w:r>
+        <w:rPr>
+          <w:lang w:val="es-ES"/>
+        </w:rPr>
+        <w:t>app</w:t>
+      </w:r>
+      <w:proofErr w:type="gramEnd"/>
+      <w:r>
+        <w:rPr>
+          <w:lang w:val="es-ES"/>
+        </w:rPr>
+        <w:t xml:space="preserve"> requiera elasticidad, digamos pueda soportar temporalidades como Black Friday.</w:t>
       </w:r>
     </w:p>
     <w:p>
@@ -1706,7 +1866,21 @@
         <w:rPr>
           <w:lang w:val="es-ES"/>
         </w:rPr>
-        <w:t>, digamos quiero lanzar mi app y necesito contar con un servidor que no tengo.</w:t>
+        <w:t xml:space="preserve">, digamos quiero lanzar mi </w:t>
+      </w:r>
+      <w:proofErr w:type="gramStart"/>
+      <w:r>
+        <w:rPr>
+          <w:lang w:val="es-ES"/>
+        </w:rPr>
+        <w:t>app</w:t>
+      </w:r>
+      <w:proofErr w:type="gramEnd"/>
+      <w:r>
+        <w:rPr>
+          <w:lang w:val="es-ES"/>
+        </w:rPr>
+        <w:t xml:space="preserve"> y necesito contar con un servidor que no tengo.</w:t>
       </w:r>
     </w:p>
     <w:p>
@@ -1725,7 +1899,21 @@
         <w:rPr>
           <w:lang w:val="es-ES"/>
         </w:rPr>
-        <w:t xml:space="preserve">Lanzar mi app globalmente, digamos que quiero que mi app corra tan bien en </w:t>
+        <w:t xml:space="preserve">Lanzar mi </w:t>
+      </w:r>
+      <w:proofErr w:type="gramStart"/>
+      <w:r>
+        <w:rPr>
+          <w:lang w:val="es-ES"/>
+        </w:rPr>
+        <w:t>app</w:t>
+      </w:r>
+      <w:proofErr w:type="gramEnd"/>
+      <w:r>
+        <w:rPr>
+          <w:lang w:val="es-ES"/>
+        </w:rPr>
+        <w:t xml:space="preserve"> globalmente, digamos que quiero que mi app corra tan bien en </w:t>
       </w:r>
       <w:proofErr w:type="spellStart"/>
       <w:r>
@@ -2118,7 +2306,21 @@
         <w:rPr>
           <w:lang w:val="es-ES"/>
         </w:rPr>
-        <w:t xml:space="preserve">Agrupación de cuantas de usuario u recursos creados por estas cuentas, pueden tener </w:t>
+        <w:t xml:space="preserve">Agrupación de </w:t>
+      </w:r>
+      <w:proofErr w:type="gramStart"/>
+      <w:r>
+        <w:rPr>
+          <w:lang w:val="es-ES"/>
+        </w:rPr>
+        <w:t>cuantas</w:t>
+      </w:r>
+      <w:proofErr w:type="gramEnd"/>
+      <w:r>
+        <w:rPr>
+          <w:lang w:val="es-ES"/>
+        </w:rPr>
+        <w:t xml:space="preserve"> de usuario u recursos creados por estas cuentas, pueden tener </w:t>
       </w:r>
       <w:proofErr w:type="spellStart"/>
       <w:r>
@@ -2138,18 +2340,1143 @@
     <w:p>
       <w:pPr>
         <w:rPr>
-          <w:b/>
-          <w:bCs/>
-          <w:lang w:val="es-CL"/>
-        </w:rPr>
-      </w:pPr>
-      <w:r>
-        <w:rPr>
-          <w:b/>
-          <w:bCs/>
-          <w:lang w:val="es-ES"/>
-        </w:rPr>
-        <w:t xml:space="preserve">Grupos de Administración </w:t>
+          <w:lang w:val="es-ES"/>
+        </w:rPr>
+      </w:pPr>
+      <w:r>
+        <w:rPr>
+          <w:b/>
+          <w:bCs/>
+          <w:lang w:val="es-ES"/>
+        </w:rPr>
+        <w:t xml:space="preserve">Grupos de </w:t>
+      </w:r>
+      <w:proofErr w:type="gramStart"/>
+      <w:r>
+        <w:rPr>
+          <w:b/>
+          <w:bCs/>
+          <w:lang w:val="es-ES"/>
+        </w:rPr>
+        <w:t xml:space="preserve">Administración </w:t>
+      </w:r>
+      <w:r>
+        <w:rPr>
+          <w:b/>
+          <w:bCs/>
+          <w:lang w:val="es-ES"/>
+        </w:rPr>
+        <w:t>:</w:t>
+      </w:r>
+      <w:proofErr w:type="gramEnd"/>
+      <w:r>
+        <w:rPr>
+          <w:b/>
+          <w:bCs/>
+          <w:lang w:val="es-ES"/>
+        </w:rPr>
+        <w:t xml:space="preserve"> </w:t>
+      </w:r>
+      <w:r>
+        <w:rPr>
+          <w:lang w:val="es-ES"/>
+        </w:rPr>
+        <w:t>Administran el acceso, las directivas y el cumplimiento de las normas</w:t>
+      </w:r>
+    </w:p>
+    <w:p>
+      <w:pPr>
+        <w:rPr>
+          <w:lang w:val="es-ES"/>
+        </w:rPr>
+      </w:pPr>
+    </w:p>
+    <w:p>
+      <w:pPr>
+        <w:pStyle w:val="Ttulo1"/>
+        <w:rPr>
+          <w:lang w:val="es-ES"/>
+        </w:rPr>
+      </w:pPr>
+      <w:r>
+        <w:rPr>
+          <w:lang w:val="es-ES"/>
+        </w:rPr>
+        <w:t>Suscripción y grupos de administración</w:t>
+      </w:r>
+    </w:p>
+    <w:p>
+      <w:pPr>
+        <w:rPr>
+          <w:b/>
+          <w:bCs/>
+          <w:lang w:val="es-ES"/>
+        </w:rPr>
+      </w:pPr>
+      <w:r>
+        <w:rPr>
+          <w:b/>
+          <w:bCs/>
+          <w:lang w:val="es-ES"/>
+        </w:rPr>
+        <w:t>Servicios:</w:t>
+      </w:r>
+    </w:p>
+    <w:p>
+      <w:pPr>
+        <w:pStyle w:val="Prrafodelista"/>
+        <w:numPr>
+          <w:ilvl w:val="0"/>
+          <w:numId w:val="18"/>
+        </w:numPr>
+        <w:rPr>
+          <w:lang w:val="es-ES"/>
+        </w:rPr>
+      </w:pPr>
+      <w:r>
+        <w:rPr>
+          <w:lang w:val="es-ES"/>
+        </w:rPr>
+        <w:t>Desarrollador</w:t>
+      </w:r>
+    </w:p>
+    <w:p>
+      <w:pPr>
+        <w:pStyle w:val="Prrafodelista"/>
+        <w:numPr>
+          <w:ilvl w:val="0"/>
+          <w:numId w:val="18"/>
+        </w:numPr>
+        <w:rPr>
+          <w:lang w:val="es-ES"/>
+        </w:rPr>
+      </w:pPr>
+      <w:r>
+        <w:rPr>
+          <w:lang w:val="es-ES"/>
+        </w:rPr>
+        <w:t>Prueba</w:t>
+      </w:r>
+    </w:p>
+    <w:p>
+      <w:pPr>
+        <w:pStyle w:val="Prrafodelista"/>
+        <w:numPr>
+          <w:ilvl w:val="0"/>
+          <w:numId w:val="18"/>
+        </w:numPr>
+        <w:rPr>
+          <w:lang w:val="es-ES"/>
+        </w:rPr>
+      </w:pPr>
+      <w:r>
+        <w:rPr>
+          <w:lang w:val="es-ES"/>
+        </w:rPr>
+        <w:t>Suscripción</w:t>
+      </w:r>
+    </w:p>
+    <w:p>
+      <w:pPr>
+        <w:pStyle w:val="Prrafodelista"/>
+        <w:numPr>
+          <w:ilvl w:val="0"/>
+          <w:numId w:val="18"/>
+        </w:numPr>
+        <w:rPr>
+          <w:lang w:val="es-ES"/>
+        </w:rPr>
+      </w:pPr>
+      <w:r>
+        <w:rPr>
+          <w:lang w:val="es-ES"/>
+        </w:rPr>
+        <w:t>Estudiante</w:t>
+      </w:r>
+    </w:p>
+    <w:p>
+      <w:pPr>
+        <w:rPr>
+          <w:b/>
+          <w:bCs/>
+          <w:lang w:val="es-ES"/>
+        </w:rPr>
+      </w:pPr>
+      <w:r>
+        <w:rPr>
+          <w:b/>
+          <w:bCs/>
+          <w:lang w:val="es-ES"/>
+        </w:rPr>
+        <w:t>Limites:</w:t>
+      </w:r>
+    </w:p>
+    <w:p>
+      <w:pPr>
+        <w:pStyle w:val="Prrafodelista"/>
+        <w:numPr>
+          <w:ilvl w:val="0"/>
+          <w:numId w:val="19"/>
+        </w:numPr>
+        <w:rPr>
+          <w:lang w:val="es-ES"/>
+        </w:rPr>
+      </w:pPr>
+      <w:r>
+        <w:rPr>
+          <w:lang w:val="es-ES"/>
+        </w:rPr>
+        <w:t>Facturación</w:t>
+      </w:r>
+    </w:p>
+    <w:p>
+      <w:pPr>
+        <w:pStyle w:val="Prrafodelista"/>
+        <w:numPr>
+          <w:ilvl w:val="0"/>
+          <w:numId w:val="19"/>
+        </w:numPr>
+        <w:rPr>
+          <w:lang w:val="es-ES"/>
+        </w:rPr>
+      </w:pPr>
+      <w:r>
+        <w:rPr>
+          <w:lang w:val="es-ES"/>
+        </w:rPr>
+        <w:t>Control de Acceso</w:t>
+      </w:r>
+    </w:p>
+    <w:p>
+      <w:pPr>
+        <w:rPr>
+          <w:b/>
+          <w:bCs/>
+          <w:lang w:val="es-ES"/>
+        </w:rPr>
+      </w:pPr>
+      <w:r>
+        <w:rPr>
+          <w:b/>
+          <w:bCs/>
+          <w:lang w:val="es-ES"/>
+        </w:rPr>
+        <w:t>Entornos:</w:t>
+      </w:r>
+    </w:p>
+    <w:p>
+      <w:pPr>
+        <w:pStyle w:val="Prrafodelista"/>
+        <w:numPr>
+          <w:ilvl w:val="0"/>
+          <w:numId w:val="20"/>
+        </w:numPr>
+        <w:rPr>
+          <w:lang w:val="es-ES"/>
+        </w:rPr>
+      </w:pPr>
+      <w:r>
+        <w:rPr>
+          <w:lang w:val="es-ES"/>
+        </w:rPr>
+        <w:t>Desarrollo</w:t>
+      </w:r>
+    </w:p>
+    <w:p>
+      <w:pPr>
+        <w:pStyle w:val="Prrafodelista"/>
+        <w:numPr>
+          <w:ilvl w:val="0"/>
+          <w:numId w:val="20"/>
+        </w:numPr>
+        <w:rPr>
+          <w:lang w:val="es-ES"/>
+        </w:rPr>
+      </w:pPr>
+      <w:r>
+        <w:rPr>
+          <w:lang w:val="es-ES"/>
+        </w:rPr>
+        <w:t>Pruebas</w:t>
+      </w:r>
+    </w:p>
+    <w:p>
+      <w:pPr>
+        <w:pStyle w:val="Prrafodelista"/>
+        <w:numPr>
+          <w:ilvl w:val="0"/>
+          <w:numId w:val="20"/>
+        </w:numPr>
+        <w:rPr>
+          <w:lang w:val="es-ES"/>
+        </w:rPr>
+      </w:pPr>
+      <w:r>
+        <w:rPr>
+          <w:lang w:val="es-ES"/>
+        </w:rPr>
+        <w:t>Aislamiento de Datos</w:t>
+      </w:r>
+    </w:p>
+    <w:p>
+      <w:pPr>
+        <w:rPr>
+          <w:b/>
+          <w:bCs/>
+          <w:lang w:val="es-ES"/>
+        </w:rPr>
+      </w:pPr>
+      <w:r>
+        <w:rPr>
+          <w:b/>
+          <w:bCs/>
+          <w:lang w:val="es-ES"/>
+        </w:rPr>
+        <w:t>Estructura Organizacional</w:t>
+      </w:r>
+      <w:r>
+        <w:rPr>
+          <w:b/>
+          <w:bCs/>
+          <w:lang w:val="es-ES"/>
+        </w:rPr>
+        <w:t>:</w:t>
+      </w:r>
+    </w:p>
+    <w:p>
+      <w:pPr>
+        <w:pStyle w:val="Prrafodelista"/>
+        <w:numPr>
+          <w:ilvl w:val="0"/>
+          <w:numId w:val="21"/>
+        </w:numPr>
+        <w:rPr>
+          <w:b/>
+          <w:bCs/>
+          <w:lang w:val="es-ES"/>
+        </w:rPr>
+      </w:pPr>
+      <w:r>
+        <w:rPr>
+          <w:b/>
+          <w:bCs/>
+          <w:lang w:val="es-ES"/>
+        </w:rPr>
+        <w:t>Limitaciones según:</w:t>
+      </w:r>
+    </w:p>
+    <w:p>
+      <w:pPr>
+        <w:pStyle w:val="Prrafodelista"/>
+        <w:numPr>
+          <w:ilvl w:val="1"/>
+          <w:numId w:val="21"/>
+        </w:numPr>
+        <w:rPr>
+          <w:b/>
+          <w:bCs/>
+          <w:lang w:val="es-ES"/>
+        </w:rPr>
+      </w:pPr>
+      <w:r>
+        <w:rPr>
+          <w:b/>
+          <w:bCs/>
+          <w:lang w:val="es-ES"/>
+        </w:rPr>
+        <w:t>Presupuesto</w:t>
+      </w:r>
+    </w:p>
+    <w:p>
+      <w:pPr>
+        <w:pStyle w:val="Prrafodelista"/>
+        <w:numPr>
+          <w:ilvl w:val="1"/>
+          <w:numId w:val="21"/>
+        </w:numPr>
+        <w:rPr>
+          <w:b/>
+          <w:bCs/>
+          <w:lang w:val="es-ES"/>
+        </w:rPr>
+      </w:pPr>
+      <w:r>
+        <w:rPr>
+          <w:b/>
+          <w:bCs/>
+          <w:lang w:val="es-ES"/>
+        </w:rPr>
+        <w:t>Tiempo</w:t>
+      </w:r>
+    </w:p>
+    <w:p>
+      <w:pPr>
+        <w:pStyle w:val="Prrafodelista"/>
+        <w:numPr>
+          <w:ilvl w:val="1"/>
+          <w:numId w:val="21"/>
+        </w:numPr>
+        <w:rPr>
+          <w:b/>
+          <w:bCs/>
+          <w:lang w:val="es-ES"/>
+        </w:rPr>
+      </w:pPr>
+      <w:r>
+        <w:rPr>
+          <w:b/>
+          <w:bCs/>
+          <w:lang w:val="es-ES"/>
+        </w:rPr>
+        <w:t>Por Equipo</w:t>
+      </w:r>
+    </w:p>
+    <w:p>
+      <w:pPr>
+        <w:pStyle w:val="Prrafodelista"/>
+        <w:numPr>
+          <w:ilvl w:val="1"/>
+          <w:numId w:val="21"/>
+        </w:numPr>
+        <w:rPr>
+          <w:b/>
+          <w:bCs/>
+          <w:lang w:val="es-ES"/>
+        </w:rPr>
+      </w:pPr>
+      <w:r>
+        <w:rPr>
+          <w:b/>
+          <w:bCs/>
+          <w:lang w:val="es-ES"/>
+        </w:rPr>
+        <w:t>Acceso a Recursos</w:t>
+      </w:r>
+    </w:p>
+    <w:p>
+      <w:pPr>
+        <w:pStyle w:val="Prrafodelista"/>
+        <w:numPr>
+          <w:ilvl w:val="0"/>
+          <w:numId w:val="21"/>
+        </w:numPr>
+        <w:rPr>
+          <w:b/>
+          <w:bCs/>
+          <w:lang w:val="es-ES"/>
+        </w:rPr>
+      </w:pPr>
+      <w:proofErr w:type="spellStart"/>
+      <w:r>
+        <w:rPr>
+          <w:b/>
+          <w:bCs/>
+          <w:lang w:val="es-ES"/>
+        </w:rPr>
+        <w:t>Facturacion</w:t>
+      </w:r>
+      <w:proofErr w:type="spellEnd"/>
+      <w:r>
+        <w:rPr>
+          <w:b/>
+          <w:bCs/>
+          <w:lang w:val="es-ES"/>
+        </w:rPr>
+        <w:t>:</w:t>
+      </w:r>
+    </w:p>
+    <w:p>
+      <w:pPr>
+        <w:pStyle w:val="Prrafodelista"/>
+        <w:numPr>
+          <w:ilvl w:val="1"/>
+          <w:numId w:val="21"/>
+        </w:numPr>
+        <w:rPr>
+          <w:b/>
+          <w:bCs/>
+          <w:lang w:val="es-ES"/>
+        </w:rPr>
+      </w:pPr>
+      <w:r>
+        <w:rPr>
+          <w:b/>
+          <w:bCs/>
+          <w:lang w:val="es-ES"/>
+        </w:rPr>
+        <w:t xml:space="preserve">Producción </w:t>
+      </w:r>
+    </w:p>
+    <w:p>
+      <w:pPr>
+        <w:pStyle w:val="Prrafodelista"/>
+        <w:numPr>
+          <w:ilvl w:val="1"/>
+          <w:numId w:val="21"/>
+        </w:numPr>
+        <w:rPr>
+          <w:b/>
+          <w:bCs/>
+          <w:lang w:val="es-ES"/>
+        </w:rPr>
+      </w:pPr>
+      <w:r>
+        <w:rPr>
+          <w:b/>
+          <w:bCs/>
+          <w:lang w:val="es-ES"/>
+        </w:rPr>
+        <w:t xml:space="preserve">Desarrollo </w:t>
+      </w:r>
+    </w:p>
+    <w:p>
+      <w:pPr>
+        <w:pStyle w:val="Prrafodelista"/>
+        <w:numPr>
+          <w:ilvl w:val="1"/>
+          <w:numId w:val="21"/>
+        </w:numPr>
+        <w:rPr>
+          <w:b/>
+          <w:bCs/>
+          <w:lang w:val="es-ES"/>
+        </w:rPr>
+      </w:pPr>
+      <w:r>
+        <w:rPr>
+          <w:b/>
+          <w:bCs/>
+          <w:lang w:val="es-ES"/>
+        </w:rPr>
+        <w:t>Pruebas</w:t>
+      </w:r>
+    </w:p>
+    <w:p>
+      <w:pPr>
+        <w:pStyle w:val="Prrafodelista"/>
+        <w:numPr>
+          <w:ilvl w:val="0"/>
+          <w:numId w:val="21"/>
+        </w:numPr>
+        <w:rPr>
+          <w:b/>
+          <w:bCs/>
+          <w:lang w:val="es-ES"/>
+        </w:rPr>
+      </w:pPr>
+      <w:proofErr w:type="gramStart"/>
+      <w:r>
+        <w:rPr>
+          <w:b/>
+          <w:bCs/>
+          <w:lang w:val="es-ES"/>
+        </w:rPr>
+        <w:t>Limites  por</w:t>
+      </w:r>
+      <w:proofErr w:type="gramEnd"/>
+      <w:r>
+        <w:rPr>
+          <w:b/>
+          <w:bCs/>
+          <w:lang w:val="es-ES"/>
+        </w:rPr>
+        <w:t xml:space="preserve"> suscripción</w:t>
+      </w:r>
+    </w:p>
+    <w:p>
+      <w:pPr>
+        <w:pStyle w:val="Prrafodelista"/>
+        <w:numPr>
+          <w:ilvl w:val="0"/>
+          <w:numId w:val="21"/>
+        </w:numPr>
+        <w:rPr>
+          <w:b/>
+          <w:bCs/>
+          <w:lang w:val="es-ES"/>
+        </w:rPr>
+      </w:pPr>
+      <w:r>
+        <w:rPr>
+          <w:b/>
+          <w:bCs/>
+          <w:lang w:val="es-ES"/>
+        </w:rPr>
+        <w:t>Consideraciones</w:t>
+      </w:r>
+    </w:p>
+    <w:p>
+      <w:pPr>
+        <w:pStyle w:val="Prrafodelista"/>
+        <w:numPr>
+          <w:ilvl w:val="1"/>
+          <w:numId w:val="21"/>
+        </w:numPr>
+        <w:rPr>
+          <w:b/>
+          <w:bCs/>
+          <w:lang w:val="es-ES"/>
+        </w:rPr>
+      </w:pPr>
+      <w:r>
+        <w:rPr>
+          <w:b/>
+          <w:bCs/>
+          <w:lang w:val="es-ES"/>
+        </w:rPr>
+        <w:t>Se puede Tener Muchas cuentas</w:t>
+      </w:r>
+    </w:p>
+    <w:p>
+      <w:pPr>
+        <w:pStyle w:val="Prrafodelista"/>
+        <w:numPr>
+          <w:ilvl w:val="1"/>
+          <w:numId w:val="21"/>
+        </w:numPr>
+        <w:rPr>
+          <w:b/>
+          <w:bCs/>
+          <w:lang w:val="es-ES"/>
+        </w:rPr>
+      </w:pPr>
+      <w:r>
+        <w:rPr>
+          <w:b/>
+          <w:bCs/>
+          <w:lang w:val="es-ES"/>
+        </w:rPr>
+        <w:t xml:space="preserve">Cada Grupo de </w:t>
+      </w:r>
+      <w:proofErr w:type="spellStart"/>
+      <w:r>
+        <w:rPr>
+          <w:b/>
+          <w:bCs/>
+          <w:lang w:val="es-ES"/>
+        </w:rPr>
+        <w:t>adm</w:t>
+      </w:r>
+      <w:proofErr w:type="spellEnd"/>
+      <w:r>
+        <w:rPr>
+          <w:b/>
+          <w:bCs/>
+          <w:lang w:val="es-ES"/>
+        </w:rPr>
+        <w:t xml:space="preserve"> solo puede tener 1 elemento primario</w:t>
+      </w:r>
+    </w:p>
+    <w:p>
+      <w:pPr>
+        <w:pStyle w:val="Prrafodelista"/>
+        <w:numPr>
+          <w:ilvl w:val="1"/>
+          <w:numId w:val="21"/>
+        </w:numPr>
+        <w:rPr>
+          <w:b/>
+          <w:bCs/>
+          <w:lang w:val="es-ES"/>
+        </w:rPr>
+      </w:pPr>
+      <w:r>
+        <w:rPr>
+          <w:b/>
+          <w:bCs/>
+          <w:lang w:val="es-ES"/>
+        </w:rPr>
+        <w:t>Puede tener varios elementos Primarios</w:t>
+      </w:r>
+    </w:p>
+    <w:p>
+      <w:pPr>
+        <w:ind w:left="360"/>
+        <w:rPr>
+          <w:b/>
+          <w:bCs/>
+          <w:lang w:val="es-ES"/>
+        </w:rPr>
+      </w:pPr>
+      <w:r>
+        <w:rPr>
+          <w:b/>
+          <w:bCs/>
+          <w:lang w:val="es-ES"/>
+        </w:rPr>
+        <w:lastRenderedPageBreak/>
+        <w:drawing>
+          <wp:inline distT="0" distB="0" distL="0" distR="0" wp14:anchorId="58AA9BD5" wp14:editId="24292F7E">
+            <wp:extent cx="5068007" cy="3458058"/>
+            <wp:effectExtent l="0" t="0" r="0" b="9525"/>
+            <wp:docPr id="1014361718" name="Imagen 1" descr="Diagrama&#10;&#10;Descripción generada automáticamente"/>
+            <wp:cNvGraphicFramePr>
+              <a:graphicFrameLocks xmlns:a="http://schemas.openxmlformats.org/drawingml/2006/main" noChangeAspect="1"/>
+            </wp:cNvGraphicFramePr>
+            <a:graphic xmlns:a="http://schemas.openxmlformats.org/drawingml/2006/main">
+              <a:graphicData uri="http://schemas.openxmlformats.org/drawingml/2006/picture">
+                <pic:pic xmlns:pic="http://schemas.openxmlformats.org/drawingml/2006/picture">
+                  <pic:nvPicPr>
+                    <pic:cNvPr id="1014361718" name="Imagen 1" descr="Diagrama&#10;&#10;Descripción generada automáticamente"/>
+                    <pic:cNvPicPr/>
+                  </pic:nvPicPr>
+                  <pic:blipFill>
+                    <a:blip r:embed="rId6"/>
+                    <a:stretch>
+                      <a:fillRect/>
+                    </a:stretch>
+                  </pic:blipFill>
+                  <pic:spPr>
+                    <a:xfrm>
+                      <a:off x="0" y="0"/>
+                      <a:ext cx="5068007" cy="3458058"/>
+                    </a:xfrm>
+                    <a:prstGeom prst="rect">
+                      <a:avLst/>
+                    </a:prstGeom>
+                  </pic:spPr>
+                </pic:pic>
+              </a:graphicData>
+            </a:graphic>
+          </wp:inline>
+        </w:drawing>
+      </w:r>
+    </w:p>
+    <w:p>
+      <w:pPr>
+        <w:rPr>
+          <w:b/>
+          <w:bCs/>
+          <w:lang w:val="es-ES"/>
+        </w:rPr>
+      </w:pPr>
+      <w:r>
+        <w:rPr>
+          <w:b/>
+          <w:bCs/>
+          <w:lang w:val="es-ES"/>
+        </w:rPr>
+        <w:t>Recursos Y Grupos de Recursos</w:t>
+      </w:r>
+    </w:p>
+    <w:p>
+      <w:pPr>
+        <w:pStyle w:val="Prrafodelista"/>
+        <w:numPr>
+          <w:ilvl w:val="0"/>
+          <w:numId w:val="23"/>
+        </w:numPr>
+        <w:rPr>
+          <w:b/>
+          <w:bCs/>
+          <w:lang w:val="es-ES"/>
+        </w:rPr>
+      </w:pPr>
+      <w:r>
+        <w:rPr>
+          <w:b/>
+          <w:bCs/>
+          <w:lang w:val="es-ES"/>
+        </w:rPr>
+        <w:t xml:space="preserve">Recursos: </w:t>
+      </w:r>
+      <w:r>
+        <w:rPr>
+          <w:lang w:val="es-ES"/>
+        </w:rPr>
+        <w:t xml:space="preserve"> Instancia de servicio</w:t>
+      </w:r>
+    </w:p>
+    <w:p>
+      <w:pPr>
+        <w:pStyle w:val="Prrafodelista"/>
+        <w:numPr>
+          <w:ilvl w:val="0"/>
+          <w:numId w:val="23"/>
+        </w:numPr>
+        <w:rPr>
+          <w:b/>
+          <w:bCs/>
+          <w:lang w:val="es-ES"/>
+        </w:rPr>
+      </w:pPr>
+      <w:r>
+        <w:rPr>
+          <w:b/>
+          <w:bCs/>
+          <w:lang w:val="es-ES"/>
+        </w:rPr>
+        <w:t>Grupo de Recursos:</w:t>
+      </w:r>
+      <w:r>
+        <w:rPr>
+          <w:lang w:val="es-ES"/>
+        </w:rPr>
+        <w:t xml:space="preserve"> </w:t>
+      </w:r>
+      <w:r>
+        <w:rPr>
+          <w:b/>
+          <w:bCs/>
+          <w:lang w:val="es-ES"/>
+        </w:rPr>
+        <w:t xml:space="preserve"> </w:t>
+      </w:r>
+      <w:r>
+        <w:rPr>
+          <w:lang w:val="es-ES"/>
+        </w:rPr>
+        <w:t>Agrupación de recursos</w:t>
+      </w:r>
+    </w:p>
+    <w:p>
+      <w:pPr>
+        <w:rPr>
+          <w:lang w:val="es-ES"/>
+        </w:rPr>
+      </w:pPr>
+      <w:r>
+        <w:rPr>
+          <w:b/>
+          <w:bCs/>
+          <w:lang w:val="es-ES"/>
+        </w:rPr>
+        <w:t>Características:</w:t>
+      </w:r>
+    </w:p>
+    <w:p>
+      <w:pPr>
+        <w:pStyle w:val="Prrafodelista"/>
+        <w:numPr>
+          <w:ilvl w:val="0"/>
+          <w:numId w:val="24"/>
+        </w:numPr>
+        <w:rPr>
+          <w:b/>
+          <w:bCs/>
+          <w:lang w:val="es-ES"/>
+        </w:rPr>
+      </w:pPr>
+      <w:r>
+        <w:rPr>
+          <w:lang w:val="es-ES"/>
+        </w:rPr>
+        <w:t>Un recurso solo puede estar en un solo grupo</w:t>
+      </w:r>
+    </w:p>
+    <w:p>
+      <w:pPr>
+        <w:pStyle w:val="Prrafodelista"/>
+        <w:numPr>
+          <w:ilvl w:val="0"/>
+          <w:numId w:val="24"/>
+        </w:numPr>
+        <w:rPr>
+          <w:b/>
+          <w:bCs/>
+          <w:lang w:val="es-ES"/>
+        </w:rPr>
+      </w:pPr>
+      <w:r>
+        <w:rPr>
+          <w:lang w:val="es-ES"/>
+        </w:rPr>
+        <w:t xml:space="preserve">Todos los recursos deben estar en un grupo </w:t>
+      </w:r>
+    </w:p>
+    <w:p>
+      <w:pPr>
+        <w:pStyle w:val="Prrafodelista"/>
+        <w:numPr>
+          <w:ilvl w:val="0"/>
+          <w:numId w:val="24"/>
+        </w:numPr>
+        <w:rPr>
+          <w:b/>
+          <w:bCs/>
+          <w:lang w:val="es-ES"/>
+        </w:rPr>
+      </w:pPr>
+      <w:r>
+        <w:rPr>
+          <w:lang w:val="es-ES"/>
+        </w:rPr>
+        <w:t>Los recursos pueden Moverse entre grupos</w:t>
+      </w:r>
+    </w:p>
+    <w:p>
+      <w:pPr>
+        <w:pStyle w:val="Prrafodelista"/>
+        <w:numPr>
+          <w:ilvl w:val="0"/>
+          <w:numId w:val="24"/>
+        </w:numPr>
+        <w:rPr>
+          <w:b/>
+          <w:bCs/>
+          <w:lang w:val="es-ES"/>
+        </w:rPr>
+      </w:pPr>
+      <w:r>
+        <w:rPr>
+          <w:lang w:val="es-ES"/>
+        </w:rPr>
+        <w:t>No se pueden Anidar</w:t>
+      </w:r>
+    </w:p>
+    <w:p>
+      <w:pPr>
+        <w:pStyle w:val="Prrafodelista"/>
+        <w:numPr>
+          <w:ilvl w:val="0"/>
+          <w:numId w:val="24"/>
+        </w:numPr>
+        <w:rPr>
+          <w:b/>
+          <w:bCs/>
+          <w:lang w:val="es-ES"/>
+        </w:rPr>
+      </w:pPr>
+      <w:r>
+        <w:rPr>
+          <w:lang w:val="es-ES"/>
+        </w:rPr>
+        <w:t>Si se Elimina un grupo se eliminan todos los recursos que contiene</w:t>
+      </w:r>
+    </w:p>
+    <w:p>
+      <w:pPr>
+        <w:pStyle w:val="Prrafodelista"/>
+        <w:numPr>
+          <w:ilvl w:val="0"/>
+          <w:numId w:val="24"/>
+        </w:numPr>
+        <w:rPr>
+          <w:b/>
+          <w:bCs/>
+          <w:lang w:val="es-ES"/>
+        </w:rPr>
+      </w:pPr>
+      <w:proofErr w:type="spellStart"/>
+      <w:r>
+        <w:rPr>
+          <w:lang w:val="es-ES"/>
+        </w:rPr>
+        <w:t>Autorizacion</w:t>
+      </w:r>
+      <w:proofErr w:type="spellEnd"/>
+      <w:r>
+        <w:rPr>
+          <w:lang w:val="es-ES"/>
+        </w:rPr>
+        <w:t>: Utiliza RBAC, permitiendo acceso solo a lo necesario</w:t>
+      </w:r>
+    </w:p>
+    <w:p>
+      <w:pPr>
+        <w:rPr>
+          <w:b/>
+          <w:bCs/>
+          <w:lang w:val="es-ES"/>
+        </w:rPr>
+      </w:pPr>
+      <w:r>
+        <w:rPr>
+          <w:b/>
+          <w:bCs/>
+          <w:lang w:val="es-ES"/>
+        </w:rPr>
+        <w:t xml:space="preserve">Azure </w:t>
+      </w:r>
+      <w:proofErr w:type="spellStart"/>
+      <w:r>
+        <w:rPr>
+          <w:b/>
+          <w:bCs/>
+          <w:lang w:val="es-ES"/>
+        </w:rPr>
+        <w:t>Resource</w:t>
+      </w:r>
+      <w:proofErr w:type="spellEnd"/>
+      <w:r>
+        <w:rPr>
+          <w:b/>
+          <w:bCs/>
+          <w:lang w:val="es-ES"/>
+        </w:rPr>
+        <w:t xml:space="preserve"> Manager</w:t>
+      </w:r>
+    </w:p>
+    <w:p>
+      <w:pPr>
+        <w:rPr>
+          <w:b/>
+          <w:bCs/>
+          <w:lang w:val="es-ES"/>
+        </w:rPr>
+      </w:pPr>
+      <w:r>
+        <w:rPr>
+          <w:b/>
+          <w:bCs/>
+          <w:lang w:val="es-ES"/>
+        </w:rPr>
+        <w:t>Ventajas</w:t>
+      </w:r>
+    </w:p>
+    <w:p>
+      <w:pPr>
+        <w:pStyle w:val="Prrafodelista"/>
+        <w:numPr>
+          <w:ilvl w:val="0"/>
+          <w:numId w:val="25"/>
+        </w:numPr>
+        <w:rPr>
+          <w:b/>
+          <w:bCs/>
+          <w:lang w:val="es-ES"/>
+        </w:rPr>
+      </w:pPr>
+      <w:r>
+        <w:rPr>
+          <w:lang w:val="es-ES"/>
+        </w:rPr>
+        <w:t>Plantillas en JSON</w:t>
+      </w:r>
+    </w:p>
+    <w:p>
+      <w:pPr>
+        <w:pStyle w:val="Prrafodelista"/>
+        <w:numPr>
+          <w:ilvl w:val="0"/>
+          <w:numId w:val="25"/>
+        </w:numPr>
+        <w:rPr>
+          <w:b/>
+          <w:bCs/>
+          <w:lang w:val="es-ES"/>
+        </w:rPr>
+      </w:pPr>
+      <w:r>
+        <w:rPr>
+          <w:lang w:val="es-ES"/>
+        </w:rPr>
+        <w:t>Administrar Recursos por grupo</w:t>
+      </w:r>
+    </w:p>
+    <w:p>
+      <w:pPr>
+        <w:pStyle w:val="Prrafodelista"/>
+        <w:numPr>
+          <w:ilvl w:val="0"/>
+          <w:numId w:val="25"/>
+        </w:numPr>
+        <w:rPr>
+          <w:b/>
+          <w:bCs/>
+          <w:lang w:val="es-ES"/>
+        </w:rPr>
+      </w:pPr>
+      <w:r>
+        <w:rPr>
+          <w:lang w:val="es-ES"/>
+        </w:rPr>
+        <w:t>Capacidad de reutilización</w:t>
+      </w:r>
+    </w:p>
+    <w:p>
+      <w:pPr>
+        <w:pStyle w:val="Prrafodelista"/>
+        <w:numPr>
+          <w:ilvl w:val="0"/>
+          <w:numId w:val="25"/>
+        </w:numPr>
+        <w:rPr>
+          <w:b/>
+          <w:bCs/>
+          <w:lang w:val="es-ES"/>
+        </w:rPr>
+      </w:pPr>
+      <w:r>
+        <w:rPr>
+          <w:lang w:val="es-ES"/>
+        </w:rPr>
+        <w:t xml:space="preserve">RBAC </w:t>
+      </w:r>
+    </w:p>
+    <w:p>
+      <w:pPr>
+        <w:pStyle w:val="Prrafodelista"/>
+        <w:numPr>
+          <w:ilvl w:val="0"/>
+          <w:numId w:val="25"/>
+        </w:numPr>
+        <w:rPr>
+          <w:b/>
+          <w:bCs/>
+          <w:lang w:val="es-ES"/>
+        </w:rPr>
+      </w:pPr>
+      <w:r>
+        <w:rPr>
+          <w:lang w:val="es-ES"/>
+        </w:rPr>
+        <w:t>Etiquetas</w:t>
+      </w:r>
+    </w:p>
+    <w:p>
+      <w:pPr>
+        <w:pStyle w:val="Prrafodelista"/>
+        <w:numPr>
+          <w:ilvl w:val="0"/>
+          <w:numId w:val="25"/>
+        </w:numPr>
+        <w:rPr>
+          <w:b/>
+          <w:bCs/>
+          <w:lang w:val="es-ES"/>
+        </w:rPr>
+      </w:pPr>
+      <w:r>
+        <w:rPr>
+          <w:lang w:val="es-ES"/>
+        </w:rPr>
+        <w:t xml:space="preserve">Facturación </w:t>
+      </w:r>
+    </w:p>
+    <w:p>
+      <w:pPr>
+        <w:rPr>
+          <w:b/>
+          <w:bCs/>
+          <w:lang w:val="es-ES"/>
+        </w:rPr>
+      </w:pPr>
+      <w:r>
+        <w:rPr>
+          <w:b/>
+          <w:bCs/>
+          <w:lang w:val="es-ES"/>
+        </w:rPr>
+        <w:t xml:space="preserve">Regiones de Azure (Ubicaciones de </w:t>
+      </w:r>
+      <w:proofErr w:type="spellStart"/>
+      <w:r>
+        <w:rPr>
+          <w:b/>
+          <w:bCs/>
+          <w:lang w:val="es-ES"/>
+        </w:rPr>
+        <w:t>DataCenter</w:t>
+      </w:r>
+      <w:proofErr w:type="spellEnd"/>
+      <w:r>
+        <w:rPr>
+          <w:b/>
+          <w:bCs/>
+          <w:lang w:val="es-ES"/>
+        </w:rPr>
+        <w:t>)</w:t>
       </w:r>
     </w:p>
     <w:sectPr>
@@ -2278,6 +3605,119 @@
     </w:lvl>
   </w:abstractNum>
   <w:abstractNum w:abstractNumId="1" w15:restartNumberingAfterBreak="0">
+    <w:nsid w:val="16F30A41"/>
+    <w:multiLevelType w:val="hybridMultilevel"/>
+    <w:tmpl w:val="96E40CCA"/>
+    <w:lvl w:ilvl="0" w:tplc="0C0A0001">
+      <w:start w:val="1"/>
+      <w:numFmt w:val="bullet"/>
+      <w:lvlText w:val=""/>
+      <w:lvlJc w:val="left"/>
+      <w:pPr>
+        <w:ind w:left="720" w:hanging="360"/>
+      </w:pPr>
+      <w:rPr>
+        <w:rFonts w:ascii="Symbol" w:hAnsi="Symbol" w:hint="default"/>
+      </w:rPr>
+    </w:lvl>
+    <w:lvl w:ilvl="1" w:tplc="0C0A0003" w:tentative="1">
+      <w:start w:val="1"/>
+      <w:numFmt w:val="bullet"/>
+      <w:lvlText w:val="o"/>
+      <w:lvlJc w:val="left"/>
+      <w:pPr>
+        <w:ind w:left="1440" w:hanging="360"/>
+      </w:pPr>
+      <w:rPr>
+        <w:rFonts w:ascii="Courier New" w:hAnsi="Courier New" w:cs="Courier New" w:hint="default"/>
+      </w:rPr>
+    </w:lvl>
+    <w:lvl w:ilvl="2" w:tplc="0C0A0005" w:tentative="1">
+      <w:start w:val="1"/>
+      <w:numFmt w:val="bullet"/>
+      <w:lvlText w:val=""/>
+      <w:lvlJc w:val="left"/>
+      <w:pPr>
+        <w:ind w:left="2160" w:hanging="360"/>
+      </w:pPr>
+      <w:rPr>
+        <w:rFonts w:ascii="Wingdings" w:hAnsi="Wingdings" w:hint="default"/>
+      </w:rPr>
+    </w:lvl>
+    <w:lvl w:ilvl="3" w:tplc="0C0A0001" w:tentative="1">
+      <w:start w:val="1"/>
+      <w:numFmt w:val="bullet"/>
+      <w:lvlText w:val=""/>
+      <w:lvlJc w:val="left"/>
+      <w:pPr>
+        <w:ind w:left="2880" w:hanging="360"/>
+      </w:pPr>
+      <w:rPr>
+        <w:rFonts w:ascii="Symbol" w:hAnsi="Symbol" w:hint="default"/>
+      </w:rPr>
+    </w:lvl>
+    <w:lvl w:ilvl="4" w:tplc="0C0A0003" w:tentative="1">
+      <w:start w:val="1"/>
+      <w:numFmt w:val="bullet"/>
+      <w:lvlText w:val="o"/>
+      <w:lvlJc w:val="left"/>
+      <w:pPr>
+        <w:ind w:left="3600" w:hanging="360"/>
+      </w:pPr>
+      <w:rPr>
+        <w:rFonts w:ascii="Courier New" w:hAnsi="Courier New" w:cs="Courier New" w:hint="default"/>
+      </w:rPr>
+    </w:lvl>
+    <w:lvl w:ilvl="5" w:tplc="0C0A0005" w:tentative="1">
+      <w:start w:val="1"/>
+      <w:numFmt w:val="bullet"/>
+      <w:lvlText w:val=""/>
+      <w:lvlJc w:val="left"/>
+      <w:pPr>
+        <w:ind w:left="4320" w:hanging="360"/>
+      </w:pPr>
+      <w:rPr>
+        <w:rFonts w:ascii="Wingdings" w:hAnsi="Wingdings" w:hint="default"/>
+      </w:rPr>
+    </w:lvl>
+    <w:lvl w:ilvl="6" w:tplc="0C0A0001" w:tentative="1">
+      <w:start w:val="1"/>
+      <w:numFmt w:val="bullet"/>
+      <w:lvlText w:val=""/>
+      <w:lvlJc w:val="left"/>
+      <w:pPr>
+        <w:ind w:left="5040" w:hanging="360"/>
+      </w:pPr>
+      <w:rPr>
+        <w:rFonts w:ascii="Symbol" w:hAnsi="Symbol" w:hint="default"/>
+      </w:rPr>
+    </w:lvl>
+    <w:lvl w:ilvl="7" w:tplc="0C0A0003" w:tentative="1">
+      <w:start w:val="1"/>
+      <w:numFmt w:val="bullet"/>
+      <w:lvlText w:val="o"/>
+      <w:lvlJc w:val="left"/>
+      <w:pPr>
+        <w:ind w:left="5760" w:hanging="360"/>
+      </w:pPr>
+      <w:rPr>
+        <w:rFonts w:ascii="Courier New" w:hAnsi="Courier New" w:cs="Courier New" w:hint="default"/>
+      </w:rPr>
+    </w:lvl>
+    <w:lvl w:ilvl="8" w:tplc="0C0A0005" w:tentative="1">
+      <w:start w:val="1"/>
+      <w:numFmt w:val="bullet"/>
+      <w:lvlText w:val=""/>
+      <w:lvlJc w:val="left"/>
+      <w:pPr>
+        <w:ind w:left="6480" w:hanging="360"/>
+      </w:pPr>
+      <w:rPr>
+        <w:rFonts w:ascii="Wingdings" w:hAnsi="Wingdings" w:hint="default"/>
+      </w:rPr>
+    </w:lvl>
+  </w:abstractNum>
+  <w:abstractNum w:abstractNumId="2" w15:restartNumberingAfterBreak="0">
     <w:nsid w:val="1D0E6518"/>
     <w:multiLevelType w:val="hybridMultilevel"/>
     <w:tmpl w:val="1F1033E6"/>
@@ -2390,10 +3830,123 @@
       </w:rPr>
     </w:lvl>
   </w:abstractNum>
-  <w:abstractNum w:abstractNumId="2" w15:restartNumberingAfterBreak="0">
+  <w:abstractNum w:abstractNumId="3" w15:restartNumberingAfterBreak="0">
+    <w:nsid w:val="276F158A"/>
+    <w:multiLevelType w:val="hybridMultilevel"/>
+    <w:tmpl w:val="02AE28C2"/>
+    <w:lvl w:ilvl="0" w:tplc="0C0A0003">
+      <w:start w:val="1"/>
+      <w:numFmt w:val="bullet"/>
+      <w:lvlText w:val="o"/>
+      <w:lvlJc w:val="left"/>
+      <w:pPr>
+        <w:ind w:left="360" w:hanging="360"/>
+      </w:pPr>
+      <w:rPr>
+        <w:rFonts w:ascii="Courier New" w:hAnsi="Courier New" w:cs="Courier New" w:hint="default"/>
+      </w:rPr>
+    </w:lvl>
+    <w:lvl w:ilvl="1" w:tplc="0C0A0003" w:tentative="1">
+      <w:start w:val="1"/>
+      <w:numFmt w:val="bullet"/>
+      <w:lvlText w:val="o"/>
+      <w:lvlJc w:val="left"/>
+      <w:pPr>
+        <w:ind w:left="1080" w:hanging="360"/>
+      </w:pPr>
+      <w:rPr>
+        <w:rFonts w:ascii="Courier New" w:hAnsi="Courier New" w:cs="Courier New" w:hint="default"/>
+      </w:rPr>
+    </w:lvl>
+    <w:lvl w:ilvl="2" w:tplc="0C0A0005" w:tentative="1">
+      <w:start w:val="1"/>
+      <w:numFmt w:val="bullet"/>
+      <w:lvlText w:val=""/>
+      <w:lvlJc w:val="left"/>
+      <w:pPr>
+        <w:ind w:left="1800" w:hanging="360"/>
+      </w:pPr>
+      <w:rPr>
+        <w:rFonts w:ascii="Wingdings" w:hAnsi="Wingdings" w:hint="default"/>
+      </w:rPr>
+    </w:lvl>
+    <w:lvl w:ilvl="3" w:tplc="0C0A0001" w:tentative="1">
+      <w:start w:val="1"/>
+      <w:numFmt w:val="bullet"/>
+      <w:lvlText w:val=""/>
+      <w:lvlJc w:val="left"/>
+      <w:pPr>
+        <w:ind w:left="2520" w:hanging="360"/>
+      </w:pPr>
+      <w:rPr>
+        <w:rFonts w:ascii="Symbol" w:hAnsi="Symbol" w:hint="default"/>
+      </w:rPr>
+    </w:lvl>
+    <w:lvl w:ilvl="4" w:tplc="0C0A0003" w:tentative="1">
+      <w:start w:val="1"/>
+      <w:numFmt w:val="bullet"/>
+      <w:lvlText w:val="o"/>
+      <w:lvlJc w:val="left"/>
+      <w:pPr>
+        <w:ind w:left="3240" w:hanging="360"/>
+      </w:pPr>
+      <w:rPr>
+        <w:rFonts w:ascii="Courier New" w:hAnsi="Courier New" w:cs="Courier New" w:hint="default"/>
+      </w:rPr>
+    </w:lvl>
+    <w:lvl w:ilvl="5" w:tplc="0C0A0005" w:tentative="1">
+      <w:start w:val="1"/>
+      <w:numFmt w:val="bullet"/>
+      <w:lvlText w:val=""/>
+      <w:lvlJc w:val="left"/>
+      <w:pPr>
+        <w:ind w:left="3960" w:hanging="360"/>
+      </w:pPr>
+      <w:rPr>
+        <w:rFonts w:ascii="Wingdings" w:hAnsi="Wingdings" w:hint="default"/>
+      </w:rPr>
+    </w:lvl>
+    <w:lvl w:ilvl="6" w:tplc="0C0A0001" w:tentative="1">
+      <w:start w:val="1"/>
+      <w:numFmt w:val="bullet"/>
+      <w:lvlText w:val=""/>
+      <w:lvlJc w:val="left"/>
+      <w:pPr>
+        <w:ind w:left="4680" w:hanging="360"/>
+      </w:pPr>
+      <w:rPr>
+        <w:rFonts w:ascii="Symbol" w:hAnsi="Symbol" w:hint="default"/>
+      </w:rPr>
+    </w:lvl>
+    <w:lvl w:ilvl="7" w:tplc="0C0A0003" w:tentative="1">
+      <w:start w:val="1"/>
+      <w:numFmt w:val="bullet"/>
+      <w:lvlText w:val="o"/>
+      <w:lvlJc w:val="left"/>
+      <w:pPr>
+        <w:ind w:left="5400" w:hanging="360"/>
+      </w:pPr>
+      <w:rPr>
+        <w:rFonts w:ascii="Courier New" w:hAnsi="Courier New" w:cs="Courier New" w:hint="default"/>
+      </w:rPr>
+    </w:lvl>
+    <w:lvl w:ilvl="8" w:tplc="0C0A0005" w:tentative="1">
+      <w:start w:val="1"/>
+      <w:numFmt w:val="bullet"/>
+      <w:lvlText w:val=""/>
+      <w:lvlJc w:val="left"/>
+      <w:pPr>
+        <w:ind w:left="6120" w:hanging="360"/>
+      </w:pPr>
+      <w:rPr>
+        <w:rFonts w:ascii="Wingdings" w:hAnsi="Wingdings" w:hint="default"/>
+      </w:rPr>
+    </w:lvl>
+  </w:abstractNum>
+  <w:abstractNum w:abstractNumId="4" w15:restartNumberingAfterBreak="0">
     <w:nsid w:val="2B506173"/>
     <w:multiLevelType w:val="hybridMultilevel"/>
-    <w:tmpl w:val="776CC540"/>
+    <w:tmpl w:val="562A0278"/>
     <w:lvl w:ilvl="0" w:tplc="0C0A0001">
       <w:start w:val="1"/>
       <w:numFmt w:val="bullet"/>
@@ -2503,7 +4056,7 @@
       </w:rPr>
     </w:lvl>
   </w:abstractNum>
-  <w:abstractNum w:abstractNumId="3" w15:restartNumberingAfterBreak="0">
+  <w:abstractNum w:abstractNumId="5" w15:restartNumberingAfterBreak="0">
     <w:nsid w:val="2B5B6C06"/>
     <w:multiLevelType w:val="hybridMultilevel"/>
     <w:tmpl w:val="F44492CA"/>
@@ -2616,7 +4169,7 @@
       </w:rPr>
     </w:lvl>
   </w:abstractNum>
-  <w:abstractNum w:abstractNumId="4" w15:restartNumberingAfterBreak="0">
+  <w:abstractNum w:abstractNumId="6" w15:restartNumberingAfterBreak="0">
     <w:nsid w:val="2B6621D8"/>
     <w:multiLevelType w:val="hybridMultilevel"/>
     <w:tmpl w:val="312842B6"/>
@@ -2729,7 +4282,7 @@
       </w:rPr>
     </w:lvl>
   </w:abstractNum>
-  <w:abstractNum w:abstractNumId="5" w15:restartNumberingAfterBreak="0">
+  <w:abstractNum w:abstractNumId="7" w15:restartNumberingAfterBreak="0">
     <w:nsid w:val="2BCC7ABD"/>
     <w:multiLevelType w:val="hybridMultilevel"/>
     <w:tmpl w:val="EAEAC022"/>
@@ -2842,7 +4395,7 @@
       </w:rPr>
     </w:lvl>
   </w:abstractNum>
-  <w:abstractNum w:abstractNumId="6" w15:restartNumberingAfterBreak="0">
+  <w:abstractNum w:abstractNumId="8" w15:restartNumberingAfterBreak="0">
     <w:nsid w:val="2C0A387F"/>
     <w:multiLevelType w:val="hybridMultilevel"/>
     <w:tmpl w:val="29FACA6C"/>
@@ -2955,7 +4508,7 @@
       </w:rPr>
     </w:lvl>
   </w:abstractNum>
-  <w:abstractNum w:abstractNumId="7" w15:restartNumberingAfterBreak="0">
+  <w:abstractNum w:abstractNumId="9" w15:restartNumberingAfterBreak="0">
     <w:nsid w:val="2D3B74BA"/>
     <w:multiLevelType w:val="hybridMultilevel"/>
     <w:tmpl w:val="A006AC10"/>
@@ -3068,7 +4621,233 @@
       </w:rPr>
     </w:lvl>
   </w:abstractNum>
-  <w:abstractNum w:abstractNumId="8" w15:restartNumberingAfterBreak="0">
+  <w:abstractNum w:abstractNumId="10" w15:restartNumberingAfterBreak="0">
+    <w:nsid w:val="3437684D"/>
+    <w:multiLevelType w:val="hybridMultilevel"/>
+    <w:tmpl w:val="40F43C46"/>
+    <w:lvl w:ilvl="0" w:tplc="0C0A0001">
+      <w:start w:val="1"/>
+      <w:numFmt w:val="bullet"/>
+      <w:lvlText w:val=""/>
+      <w:lvlJc w:val="left"/>
+      <w:pPr>
+        <w:ind w:left="720" w:hanging="360"/>
+      </w:pPr>
+      <w:rPr>
+        <w:rFonts w:ascii="Symbol" w:hAnsi="Symbol" w:hint="default"/>
+      </w:rPr>
+    </w:lvl>
+    <w:lvl w:ilvl="1" w:tplc="0C0A0003" w:tentative="1">
+      <w:start w:val="1"/>
+      <w:numFmt w:val="bullet"/>
+      <w:lvlText w:val="o"/>
+      <w:lvlJc w:val="left"/>
+      <w:pPr>
+        <w:ind w:left="1440" w:hanging="360"/>
+      </w:pPr>
+      <w:rPr>
+        <w:rFonts w:ascii="Courier New" w:hAnsi="Courier New" w:cs="Courier New" w:hint="default"/>
+      </w:rPr>
+    </w:lvl>
+    <w:lvl w:ilvl="2" w:tplc="0C0A0005" w:tentative="1">
+      <w:start w:val="1"/>
+      <w:numFmt w:val="bullet"/>
+      <w:lvlText w:val=""/>
+      <w:lvlJc w:val="left"/>
+      <w:pPr>
+        <w:ind w:left="2160" w:hanging="360"/>
+      </w:pPr>
+      <w:rPr>
+        <w:rFonts w:ascii="Wingdings" w:hAnsi="Wingdings" w:hint="default"/>
+      </w:rPr>
+    </w:lvl>
+    <w:lvl w:ilvl="3" w:tplc="0C0A0001" w:tentative="1">
+      <w:start w:val="1"/>
+      <w:numFmt w:val="bullet"/>
+      <w:lvlText w:val=""/>
+      <w:lvlJc w:val="left"/>
+      <w:pPr>
+        <w:ind w:left="2880" w:hanging="360"/>
+      </w:pPr>
+      <w:rPr>
+        <w:rFonts w:ascii="Symbol" w:hAnsi="Symbol" w:hint="default"/>
+      </w:rPr>
+    </w:lvl>
+    <w:lvl w:ilvl="4" w:tplc="0C0A0003" w:tentative="1">
+      <w:start w:val="1"/>
+      <w:numFmt w:val="bullet"/>
+      <w:lvlText w:val="o"/>
+      <w:lvlJc w:val="left"/>
+      <w:pPr>
+        <w:ind w:left="3600" w:hanging="360"/>
+      </w:pPr>
+      <w:rPr>
+        <w:rFonts w:ascii="Courier New" w:hAnsi="Courier New" w:cs="Courier New" w:hint="default"/>
+      </w:rPr>
+    </w:lvl>
+    <w:lvl w:ilvl="5" w:tplc="0C0A0005" w:tentative="1">
+      <w:start w:val="1"/>
+      <w:numFmt w:val="bullet"/>
+      <w:lvlText w:val=""/>
+      <w:lvlJc w:val="left"/>
+      <w:pPr>
+        <w:ind w:left="4320" w:hanging="360"/>
+      </w:pPr>
+      <w:rPr>
+        <w:rFonts w:ascii="Wingdings" w:hAnsi="Wingdings" w:hint="default"/>
+      </w:rPr>
+    </w:lvl>
+    <w:lvl w:ilvl="6" w:tplc="0C0A0001" w:tentative="1">
+      <w:start w:val="1"/>
+      <w:numFmt w:val="bullet"/>
+      <w:lvlText w:val=""/>
+      <w:lvlJc w:val="left"/>
+      <w:pPr>
+        <w:ind w:left="5040" w:hanging="360"/>
+      </w:pPr>
+      <w:rPr>
+        <w:rFonts w:ascii="Symbol" w:hAnsi="Symbol" w:hint="default"/>
+      </w:rPr>
+    </w:lvl>
+    <w:lvl w:ilvl="7" w:tplc="0C0A0003" w:tentative="1">
+      <w:start w:val="1"/>
+      <w:numFmt w:val="bullet"/>
+      <w:lvlText w:val="o"/>
+      <w:lvlJc w:val="left"/>
+      <w:pPr>
+        <w:ind w:left="5760" w:hanging="360"/>
+      </w:pPr>
+      <w:rPr>
+        <w:rFonts w:ascii="Courier New" w:hAnsi="Courier New" w:cs="Courier New" w:hint="default"/>
+      </w:rPr>
+    </w:lvl>
+    <w:lvl w:ilvl="8" w:tplc="0C0A0005" w:tentative="1">
+      <w:start w:val="1"/>
+      <w:numFmt w:val="bullet"/>
+      <w:lvlText w:val=""/>
+      <w:lvlJc w:val="left"/>
+      <w:pPr>
+        <w:ind w:left="6480" w:hanging="360"/>
+      </w:pPr>
+      <w:rPr>
+        <w:rFonts w:ascii="Wingdings" w:hAnsi="Wingdings" w:hint="default"/>
+      </w:rPr>
+    </w:lvl>
+  </w:abstractNum>
+  <w:abstractNum w:abstractNumId="11" w15:restartNumberingAfterBreak="0">
+    <w:nsid w:val="3D041163"/>
+    <w:multiLevelType w:val="hybridMultilevel"/>
+    <w:tmpl w:val="67D24A64"/>
+    <w:lvl w:ilvl="0" w:tplc="0C0A0001">
+      <w:start w:val="1"/>
+      <w:numFmt w:val="bullet"/>
+      <w:lvlText w:val=""/>
+      <w:lvlJc w:val="left"/>
+      <w:pPr>
+        <w:ind w:left="720" w:hanging="360"/>
+      </w:pPr>
+      <w:rPr>
+        <w:rFonts w:ascii="Symbol" w:hAnsi="Symbol" w:hint="default"/>
+      </w:rPr>
+    </w:lvl>
+    <w:lvl w:ilvl="1" w:tplc="0C0A0003">
+      <w:start w:val="1"/>
+      <w:numFmt w:val="bullet"/>
+      <w:lvlText w:val="o"/>
+      <w:lvlJc w:val="left"/>
+      <w:pPr>
+        <w:ind w:left="1440" w:hanging="360"/>
+      </w:pPr>
+      <w:rPr>
+        <w:rFonts w:ascii="Courier New" w:hAnsi="Courier New" w:cs="Courier New" w:hint="default"/>
+      </w:rPr>
+    </w:lvl>
+    <w:lvl w:ilvl="2" w:tplc="0C0A0005" w:tentative="1">
+      <w:start w:val="1"/>
+      <w:numFmt w:val="bullet"/>
+      <w:lvlText w:val=""/>
+      <w:lvlJc w:val="left"/>
+      <w:pPr>
+        <w:ind w:left="2160" w:hanging="360"/>
+      </w:pPr>
+      <w:rPr>
+        <w:rFonts w:ascii="Wingdings" w:hAnsi="Wingdings" w:hint="default"/>
+      </w:rPr>
+    </w:lvl>
+    <w:lvl w:ilvl="3" w:tplc="0C0A0001" w:tentative="1">
+      <w:start w:val="1"/>
+      <w:numFmt w:val="bullet"/>
+      <w:lvlText w:val=""/>
+      <w:lvlJc w:val="left"/>
+      <w:pPr>
+        <w:ind w:left="2880" w:hanging="360"/>
+      </w:pPr>
+      <w:rPr>
+        <w:rFonts w:ascii="Symbol" w:hAnsi="Symbol" w:hint="default"/>
+      </w:rPr>
+    </w:lvl>
+    <w:lvl w:ilvl="4" w:tplc="0C0A0003" w:tentative="1">
+      <w:start w:val="1"/>
+      <w:numFmt w:val="bullet"/>
+      <w:lvlText w:val="o"/>
+      <w:lvlJc w:val="left"/>
+      <w:pPr>
+        <w:ind w:left="3600" w:hanging="360"/>
+      </w:pPr>
+      <w:rPr>
+        <w:rFonts w:ascii="Courier New" w:hAnsi="Courier New" w:cs="Courier New" w:hint="default"/>
+      </w:rPr>
+    </w:lvl>
+    <w:lvl w:ilvl="5" w:tplc="0C0A0005" w:tentative="1">
+      <w:start w:val="1"/>
+      <w:numFmt w:val="bullet"/>
+      <w:lvlText w:val=""/>
+      <w:lvlJc w:val="left"/>
+      <w:pPr>
+        <w:ind w:left="4320" w:hanging="360"/>
+      </w:pPr>
+      <w:rPr>
+        <w:rFonts w:ascii="Wingdings" w:hAnsi="Wingdings" w:hint="default"/>
+      </w:rPr>
+    </w:lvl>
+    <w:lvl w:ilvl="6" w:tplc="0C0A0001" w:tentative="1">
+      <w:start w:val="1"/>
+      <w:numFmt w:val="bullet"/>
+      <w:lvlText w:val=""/>
+      <w:lvlJc w:val="left"/>
+      <w:pPr>
+        <w:ind w:left="5040" w:hanging="360"/>
+      </w:pPr>
+      <w:rPr>
+        <w:rFonts w:ascii="Symbol" w:hAnsi="Symbol" w:hint="default"/>
+      </w:rPr>
+    </w:lvl>
+    <w:lvl w:ilvl="7" w:tplc="0C0A0003" w:tentative="1">
+      <w:start w:val="1"/>
+      <w:numFmt w:val="bullet"/>
+      <w:lvlText w:val="o"/>
+      <w:lvlJc w:val="left"/>
+      <w:pPr>
+        <w:ind w:left="5760" w:hanging="360"/>
+      </w:pPr>
+      <w:rPr>
+        <w:rFonts w:ascii="Courier New" w:hAnsi="Courier New" w:cs="Courier New" w:hint="default"/>
+      </w:rPr>
+    </w:lvl>
+    <w:lvl w:ilvl="8" w:tplc="0C0A0005" w:tentative="1">
+      <w:start w:val="1"/>
+      <w:numFmt w:val="bullet"/>
+      <w:lvlText w:val=""/>
+      <w:lvlJc w:val="left"/>
+      <w:pPr>
+        <w:ind w:left="6480" w:hanging="360"/>
+      </w:pPr>
+      <w:rPr>
+        <w:rFonts w:ascii="Wingdings" w:hAnsi="Wingdings" w:hint="default"/>
+      </w:rPr>
+    </w:lvl>
+  </w:abstractNum>
+  <w:abstractNum w:abstractNumId="12" w15:restartNumberingAfterBreak="0">
     <w:nsid w:val="3E854233"/>
     <w:multiLevelType w:val="hybridMultilevel"/>
     <w:tmpl w:val="A47E0BD6"/>
@@ -3181,7 +4960,7 @@
       </w:rPr>
     </w:lvl>
   </w:abstractNum>
-  <w:abstractNum w:abstractNumId="9" w15:restartNumberingAfterBreak="0">
+  <w:abstractNum w:abstractNumId="13" w15:restartNumberingAfterBreak="0">
     <w:nsid w:val="436F4BB5"/>
     <w:multiLevelType w:val="multilevel"/>
     <w:tmpl w:val="679C472C"/>
@@ -3294,7 +5073,7 @@
       </w:pPr>
     </w:lvl>
   </w:abstractNum>
-  <w:abstractNum w:abstractNumId="10" w15:restartNumberingAfterBreak="0">
+  <w:abstractNum w:abstractNumId="14" w15:restartNumberingAfterBreak="0">
     <w:nsid w:val="477A4AA9"/>
     <w:multiLevelType w:val="hybridMultilevel"/>
     <w:tmpl w:val="82324E4A"/>
@@ -3407,7 +5186,7 @@
       </w:rPr>
     </w:lvl>
   </w:abstractNum>
-  <w:abstractNum w:abstractNumId="11" w15:restartNumberingAfterBreak="0">
+  <w:abstractNum w:abstractNumId="15" w15:restartNumberingAfterBreak="0">
     <w:nsid w:val="4A350D81"/>
     <w:multiLevelType w:val="hybridMultilevel"/>
     <w:tmpl w:val="89003106"/>
@@ -3520,7 +5299,7 @@
       </w:rPr>
     </w:lvl>
   </w:abstractNum>
-  <w:abstractNum w:abstractNumId="12" w15:restartNumberingAfterBreak="0">
+  <w:abstractNum w:abstractNumId="16" w15:restartNumberingAfterBreak="0">
     <w:nsid w:val="4EEC7049"/>
     <w:multiLevelType w:val="multilevel"/>
     <w:tmpl w:val="CE1C9628"/>
@@ -3633,7 +5412,7 @@
       </w:pPr>
     </w:lvl>
   </w:abstractNum>
-  <w:abstractNum w:abstractNumId="13" w15:restartNumberingAfterBreak="0">
+  <w:abstractNum w:abstractNumId="17" w15:restartNumberingAfterBreak="0">
     <w:nsid w:val="543A7E61"/>
     <w:multiLevelType w:val="hybridMultilevel"/>
     <w:tmpl w:val="41F253B2"/>
@@ -3746,7 +5525,120 @@
       </w:rPr>
     </w:lvl>
   </w:abstractNum>
-  <w:abstractNum w:abstractNumId="14" w15:restartNumberingAfterBreak="0">
+  <w:abstractNum w:abstractNumId="18" w15:restartNumberingAfterBreak="0">
+    <w:nsid w:val="58A20968"/>
+    <w:multiLevelType w:val="hybridMultilevel"/>
+    <w:tmpl w:val="17DA65B4"/>
+    <w:lvl w:ilvl="0" w:tplc="0C0A0003">
+      <w:start w:val="1"/>
+      <w:numFmt w:val="bullet"/>
+      <w:lvlText w:val="o"/>
+      <w:lvlJc w:val="left"/>
+      <w:pPr>
+        <w:ind w:left="720" w:hanging="360"/>
+      </w:pPr>
+      <w:rPr>
+        <w:rFonts w:ascii="Courier New" w:hAnsi="Courier New" w:cs="Courier New" w:hint="default"/>
+      </w:rPr>
+    </w:lvl>
+    <w:lvl w:ilvl="1" w:tplc="0C0A0003" w:tentative="1">
+      <w:start w:val="1"/>
+      <w:numFmt w:val="bullet"/>
+      <w:lvlText w:val="o"/>
+      <w:lvlJc w:val="left"/>
+      <w:pPr>
+        <w:ind w:left="1440" w:hanging="360"/>
+      </w:pPr>
+      <w:rPr>
+        <w:rFonts w:ascii="Courier New" w:hAnsi="Courier New" w:cs="Courier New" w:hint="default"/>
+      </w:rPr>
+    </w:lvl>
+    <w:lvl w:ilvl="2" w:tplc="0C0A0005" w:tentative="1">
+      <w:start w:val="1"/>
+      <w:numFmt w:val="bullet"/>
+      <w:lvlText w:val=""/>
+      <w:lvlJc w:val="left"/>
+      <w:pPr>
+        <w:ind w:left="2160" w:hanging="360"/>
+      </w:pPr>
+      <w:rPr>
+        <w:rFonts w:ascii="Wingdings" w:hAnsi="Wingdings" w:hint="default"/>
+      </w:rPr>
+    </w:lvl>
+    <w:lvl w:ilvl="3" w:tplc="0C0A0001" w:tentative="1">
+      <w:start w:val="1"/>
+      <w:numFmt w:val="bullet"/>
+      <w:lvlText w:val=""/>
+      <w:lvlJc w:val="left"/>
+      <w:pPr>
+        <w:ind w:left="2880" w:hanging="360"/>
+      </w:pPr>
+      <w:rPr>
+        <w:rFonts w:ascii="Symbol" w:hAnsi="Symbol" w:hint="default"/>
+      </w:rPr>
+    </w:lvl>
+    <w:lvl w:ilvl="4" w:tplc="0C0A0003" w:tentative="1">
+      <w:start w:val="1"/>
+      <w:numFmt w:val="bullet"/>
+      <w:lvlText w:val="o"/>
+      <w:lvlJc w:val="left"/>
+      <w:pPr>
+        <w:ind w:left="3600" w:hanging="360"/>
+      </w:pPr>
+      <w:rPr>
+        <w:rFonts w:ascii="Courier New" w:hAnsi="Courier New" w:cs="Courier New" w:hint="default"/>
+      </w:rPr>
+    </w:lvl>
+    <w:lvl w:ilvl="5" w:tplc="0C0A0005" w:tentative="1">
+      <w:start w:val="1"/>
+      <w:numFmt w:val="bullet"/>
+      <w:lvlText w:val=""/>
+      <w:lvlJc w:val="left"/>
+      <w:pPr>
+        <w:ind w:left="4320" w:hanging="360"/>
+      </w:pPr>
+      <w:rPr>
+        <w:rFonts w:ascii="Wingdings" w:hAnsi="Wingdings" w:hint="default"/>
+      </w:rPr>
+    </w:lvl>
+    <w:lvl w:ilvl="6" w:tplc="0C0A0001" w:tentative="1">
+      <w:start w:val="1"/>
+      <w:numFmt w:val="bullet"/>
+      <w:lvlText w:val=""/>
+      <w:lvlJc w:val="left"/>
+      <w:pPr>
+        <w:ind w:left="5040" w:hanging="360"/>
+      </w:pPr>
+      <w:rPr>
+        <w:rFonts w:ascii="Symbol" w:hAnsi="Symbol" w:hint="default"/>
+      </w:rPr>
+    </w:lvl>
+    <w:lvl w:ilvl="7" w:tplc="0C0A0003" w:tentative="1">
+      <w:start w:val="1"/>
+      <w:numFmt w:val="bullet"/>
+      <w:lvlText w:val="o"/>
+      <w:lvlJc w:val="left"/>
+      <w:pPr>
+        <w:ind w:left="5760" w:hanging="360"/>
+      </w:pPr>
+      <w:rPr>
+        <w:rFonts w:ascii="Courier New" w:hAnsi="Courier New" w:cs="Courier New" w:hint="default"/>
+      </w:rPr>
+    </w:lvl>
+    <w:lvl w:ilvl="8" w:tplc="0C0A0005" w:tentative="1">
+      <w:start w:val="1"/>
+      <w:numFmt w:val="bullet"/>
+      <w:lvlText w:val=""/>
+      <w:lvlJc w:val="left"/>
+      <w:pPr>
+        <w:ind w:left="6480" w:hanging="360"/>
+      </w:pPr>
+      <w:rPr>
+        <w:rFonts w:ascii="Wingdings" w:hAnsi="Wingdings" w:hint="default"/>
+      </w:rPr>
+    </w:lvl>
+  </w:abstractNum>
+  <w:abstractNum w:abstractNumId="19" w15:restartNumberingAfterBreak="0">
     <w:nsid w:val="5B2B4B5E"/>
     <w:multiLevelType w:val="multilevel"/>
     <w:tmpl w:val="397EE640"/>
@@ -3859,7 +5751,7 @@
       </w:pPr>
     </w:lvl>
   </w:abstractNum>
-  <w:abstractNum w:abstractNumId="15" w15:restartNumberingAfterBreak="0">
+  <w:abstractNum w:abstractNumId="20" w15:restartNumberingAfterBreak="0">
     <w:nsid w:val="62471B1D"/>
     <w:multiLevelType w:val="hybridMultilevel"/>
     <w:tmpl w:val="D5AA7D86"/>
@@ -3972,7 +5864,233 @@
       </w:rPr>
     </w:lvl>
   </w:abstractNum>
-  <w:abstractNum w:abstractNumId="16" w15:restartNumberingAfterBreak="0">
+  <w:abstractNum w:abstractNumId="21" w15:restartNumberingAfterBreak="0">
+    <w:nsid w:val="655C3FAB"/>
+    <w:multiLevelType w:val="hybridMultilevel"/>
+    <w:tmpl w:val="A426C4E0"/>
+    <w:lvl w:ilvl="0" w:tplc="0C0A0003">
+      <w:start w:val="1"/>
+      <w:numFmt w:val="bullet"/>
+      <w:lvlText w:val="o"/>
+      <w:lvlJc w:val="left"/>
+      <w:pPr>
+        <w:ind w:left="720" w:hanging="360"/>
+      </w:pPr>
+      <w:rPr>
+        <w:rFonts w:ascii="Courier New" w:hAnsi="Courier New" w:cs="Courier New" w:hint="default"/>
+      </w:rPr>
+    </w:lvl>
+    <w:lvl w:ilvl="1" w:tplc="0C0A0003" w:tentative="1">
+      <w:start w:val="1"/>
+      <w:numFmt w:val="bullet"/>
+      <w:lvlText w:val="o"/>
+      <w:lvlJc w:val="left"/>
+      <w:pPr>
+        <w:ind w:left="1440" w:hanging="360"/>
+      </w:pPr>
+      <w:rPr>
+        <w:rFonts w:ascii="Courier New" w:hAnsi="Courier New" w:cs="Courier New" w:hint="default"/>
+      </w:rPr>
+    </w:lvl>
+    <w:lvl w:ilvl="2" w:tplc="0C0A0005" w:tentative="1">
+      <w:start w:val="1"/>
+      <w:numFmt w:val="bullet"/>
+      <w:lvlText w:val=""/>
+      <w:lvlJc w:val="left"/>
+      <w:pPr>
+        <w:ind w:left="2160" w:hanging="360"/>
+      </w:pPr>
+      <w:rPr>
+        <w:rFonts w:ascii="Wingdings" w:hAnsi="Wingdings" w:hint="default"/>
+      </w:rPr>
+    </w:lvl>
+    <w:lvl w:ilvl="3" w:tplc="0C0A0001" w:tentative="1">
+      <w:start w:val="1"/>
+      <w:numFmt w:val="bullet"/>
+      <w:lvlText w:val=""/>
+      <w:lvlJc w:val="left"/>
+      <w:pPr>
+        <w:ind w:left="2880" w:hanging="360"/>
+      </w:pPr>
+      <w:rPr>
+        <w:rFonts w:ascii="Symbol" w:hAnsi="Symbol" w:hint="default"/>
+      </w:rPr>
+    </w:lvl>
+    <w:lvl w:ilvl="4" w:tplc="0C0A0003" w:tentative="1">
+      <w:start w:val="1"/>
+      <w:numFmt w:val="bullet"/>
+      <w:lvlText w:val="o"/>
+      <w:lvlJc w:val="left"/>
+      <w:pPr>
+        <w:ind w:left="3600" w:hanging="360"/>
+      </w:pPr>
+      <w:rPr>
+        <w:rFonts w:ascii="Courier New" w:hAnsi="Courier New" w:cs="Courier New" w:hint="default"/>
+      </w:rPr>
+    </w:lvl>
+    <w:lvl w:ilvl="5" w:tplc="0C0A0005" w:tentative="1">
+      <w:start w:val="1"/>
+      <w:numFmt w:val="bullet"/>
+      <w:lvlText w:val=""/>
+      <w:lvlJc w:val="left"/>
+      <w:pPr>
+        <w:ind w:left="4320" w:hanging="360"/>
+      </w:pPr>
+      <w:rPr>
+        <w:rFonts w:ascii="Wingdings" w:hAnsi="Wingdings" w:hint="default"/>
+      </w:rPr>
+    </w:lvl>
+    <w:lvl w:ilvl="6" w:tplc="0C0A0001" w:tentative="1">
+      <w:start w:val="1"/>
+      <w:numFmt w:val="bullet"/>
+      <w:lvlText w:val=""/>
+      <w:lvlJc w:val="left"/>
+      <w:pPr>
+        <w:ind w:left="5040" w:hanging="360"/>
+      </w:pPr>
+      <w:rPr>
+        <w:rFonts w:ascii="Symbol" w:hAnsi="Symbol" w:hint="default"/>
+      </w:rPr>
+    </w:lvl>
+    <w:lvl w:ilvl="7" w:tplc="0C0A0003" w:tentative="1">
+      <w:start w:val="1"/>
+      <w:numFmt w:val="bullet"/>
+      <w:lvlText w:val="o"/>
+      <w:lvlJc w:val="left"/>
+      <w:pPr>
+        <w:ind w:left="5760" w:hanging="360"/>
+      </w:pPr>
+      <w:rPr>
+        <w:rFonts w:ascii="Courier New" w:hAnsi="Courier New" w:cs="Courier New" w:hint="default"/>
+      </w:rPr>
+    </w:lvl>
+    <w:lvl w:ilvl="8" w:tplc="0C0A0005" w:tentative="1">
+      <w:start w:val="1"/>
+      <w:numFmt w:val="bullet"/>
+      <w:lvlText w:val=""/>
+      <w:lvlJc w:val="left"/>
+      <w:pPr>
+        <w:ind w:left="6480" w:hanging="360"/>
+      </w:pPr>
+      <w:rPr>
+        <w:rFonts w:ascii="Wingdings" w:hAnsi="Wingdings" w:hint="default"/>
+      </w:rPr>
+    </w:lvl>
+  </w:abstractNum>
+  <w:abstractNum w:abstractNumId="22" w15:restartNumberingAfterBreak="0">
+    <w:nsid w:val="6BD75E4F"/>
+    <w:multiLevelType w:val="hybridMultilevel"/>
+    <w:tmpl w:val="7F4867CA"/>
+    <w:lvl w:ilvl="0" w:tplc="0C0A0003">
+      <w:start w:val="1"/>
+      <w:numFmt w:val="bullet"/>
+      <w:lvlText w:val="o"/>
+      <w:lvlJc w:val="left"/>
+      <w:pPr>
+        <w:ind w:left="720" w:hanging="360"/>
+      </w:pPr>
+      <w:rPr>
+        <w:rFonts w:ascii="Courier New" w:hAnsi="Courier New" w:cs="Courier New" w:hint="default"/>
+      </w:rPr>
+    </w:lvl>
+    <w:lvl w:ilvl="1" w:tplc="0C0A0003" w:tentative="1">
+      <w:start w:val="1"/>
+      <w:numFmt w:val="bullet"/>
+      <w:lvlText w:val="o"/>
+      <w:lvlJc w:val="left"/>
+      <w:pPr>
+        <w:ind w:left="1440" w:hanging="360"/>
+      </w:pPr>
+      <w:rPr>
+        <w:rFonts w:ascii="Courier New" w:hAnsi="Courier New" w:cs="Courier New" w:hint="default"/>
+      </w:rPr>
+    </w:lvl>
+    <w:lvl w:ilvl="2" w:tplc="0C0A0005" w:tentative="1">
+      <w:start w:val="1"/>
+      <w:numFmt w:val="bullet"/>
+      <w:lvlText w:val=""/>
+      <w:lvlJc w:val="left"/>
+      <w:pPr>
+        <w:ind w:left="2160" w:hanging="360"/>
+      </w:pPr>
+      <w:rPr>
+        <w:rFonts w:ascii="Wingdings" w:hAnsi="Wingdings" w:hint="default"/>
+      </w:rPr>
+    </w:lvl>
+    <w:lvl w:ilvl="3" w:tplc="0C0A0001" w:tentative="1">
+      <w:start w:val="1"/>
+      <w:numFmt w:val="bullet"/>
+      <w:lvlText w:val=""/>
+      <w:lvlJc w:val="left"/>
+      <w:pPr>
+        <w:ind w:left="2880" w:hanging="360"/>
+      </w:pPr>
+      <w:rPr>
+        <w:rFonts w:ascii="Symbol" w:hAnsi="Symbol" w:hint="default"/>
+      </w:rPr>
+    </w:lvl>
+    <w:lvl w:ilvl="4" w:tplc="0C0A0003" w:tentative="1">
+      <w:start w:val="1"/>
+      <w:numFmt w:val="bullet"/>
+      <w:lvlText w:val="o"/>
+      <w:lvlJc w:val="left"/>
+      <w:pPr>
+        <w:ind w:left="3600" w:hanging="360"/>
+      </w:pPr>
+      <w:rPr>
+        <w:rFonts w:ascii="Courier New" w:hAnsi="Courier New" w:cs="Courier New" w:hint="default"/>
+      </w:rPr>
+    </w:lvl>
+    <w:lvl w:ilvl="5" w:tplc="0C0A0005" w:tentative="1">
+      <w:start w:val="1"/>
+      <w:numFmt w:val="bullet"/>
+      <w:lvlText w:val=""/>
+      <w:lvlJc w:val="left"/>
+      <w:pPr>
+        <w:ind w:left="4320" w:hanging="360"/>
+      </w:pPr>
+      <w:rPr>
+        <w:rFonts w:ascii="Wingdings" w:hAnsi="Wingdings" w:hint="default"/>
+      </w:rPr>
+    </w:lvl>
+    <w:lvl w:ilvl="6" w:tplc="0C0A0001" w:tentative="1">
+      <w:start w:val="1"/>
+      <w:numFmt w:val="bullet"/>
+      <w:lvlText w:val=""/>
+      <w:lvlJc w:val="left"/>
+      <w:pPr>
+        <w:ind w:left="5040" w:hanging="360"/>
+      </w:pPr>
+      <w:rPr>
+        <w:rFonts w:ascii="Symbol" w:hAnsi="Symbol" w:hint="default"/>
+      </w:rPr>
+    </w:lvl>
+    <w:lvl w:ilvl="7" w:tplc="0C0A0003" w:tentative="1">
+      <w:start w:val="1"/>
+      <w:numFmt w:val="bullet"/>
+      <w:lvlText w:val="o"/>
+      <w:lvlJc w:val="left"/>
+      <w:pPr>
+        <w:ind w:left="5760" w:hanging="360"/>
+      </w:pPr>
+      <w:rPr>
+        <w:rFonts w:ascii="Courier New" w:hAnsi="Courier New" w:cs="Courier New" w:hint="default"/>
+      </w:rPr>
+    </w:lvl>
+    <w:lvl w:ilvl="8" w:tplc="0C0A0005" w:tentative="1">
+      <w:start w:val="1"/>
+      <w:numFmt w:val="bullet"/>
+      <w:lvlText w:val=""/>
+      <w:lvlJc w:val="left"/>
+      <w:pPr>
+        <w:ind w:left="6480" w:hanging="360"/>
+      </w:pPr>
+      <w:rPr>
+        <w:rFonts w:ascii="Wingdings" w:hAnsi="Wingdings" w:hint="default"/>
+      </w:rPr>
+    </w:lvl>
+  </w:abstractNum>
+  <w:abstractNum w:abstractNumId="23" w15:restartNumberingAfterBreak="0">
     <w:nsid w:val="6FB42C37"/>
     <w:multiLevelType w:val="hybridMultilevel"/>
     <w:tmpl w:val="E4D2EF26"/>
@@ -4085,7 +6203,7 @@
       </w:rPr>
     </w:lvl>
   </w:abstractNum>
-  <w:abstractNum w:abstractNumId="17" w15:restartNumberingAfterBreak="0">
+  <w:abstractNum w:abstractNumId="24" w15:restartNumberingAfterBreak="0">
     <w:nsid w:val="79A328E8"/>
     <w:multiLevelType w:val="hybridMultilevel"/>
     <w:tmpl w:val="0AB4E048"/>
@@ -4199,58 +6317,79 @@
     </w:lvl>
   </w:abstractNum>
   <w:num w:numId="1" w16cid:durableId="1286424911">
-    <w:abstractNumId w:val="3"/>
+    <w:abstractNumId w:val="5"/>
   </w:num>
   <w:num w:numId="2" w16cid:durableId="528375795">
-    <w:abstractNumId w:val="11"/>
+    <w:abstractNumId w:val="15"/>
   </w:num>
   <w:num w:numId="3" w16cid:durableId="2003122861">
-    <w:abstractNumId w:val="10"/>
+    <w:abstractNumId w:val="14"/>
   </w:num>
   <w:num w:numId="4" w16cid:durableId="2109231827">
-    <w:abstractNumId w:val="5"/>
+    <w:abstractNumId w:val="7"/>
   </w:num>
   <w:num w:numId="5" w16cid:durableId="1635140330">
+    <w:abstractNumId w:val="12"/>
+  </w:num>
+  <w:num w:numId="6" w16cid:durableId="1038355340">
+    <w:abstractNumId w:val="2"/>
+  </w:num>
+  <w:num w:numId="7" w16cid:durableId="1921719171">
+    <w:abstractNumId w:val="6"/>
+  </w:num>
+  <w:num w:numId="8" w16cid:durableId="68309552">
+    <w:abstractNumId w:val="17"/>
+  </w:num>
+  <w:num w:numId="9" w16cid:durableId="327828131">
     <w:abstractNumId w:val="8"/>
   </w:num>
-  <w:num w:numId="6" w16cid:durableId="1038355340">
-    <w:abstractNumId w:val="1"/>
+  <w:num w:numId="10" w16cid:durableId="1399866835">
+    <w:abstractNumId w:val="23"/>
   </w:num>
-  <w:num w:numId="7" w16cid:durableId="1921719171">
-    <w:abstractNumId w:val="4"/>
+  <w:num w:numId="11" w16cid:durableId="1724326471">
+    <w:abstractNumId w:val="9"/>
   </w:num>
-  <w:num w:numId="8" w16cid:durableId="68309552">
+  <w:num w:numId="12" w16cid:durableId="476412865">
+    <w:abstractNumId w:val="24"/>
+  </w:num>
+  <w:num w:numId="13" w16cid:durableId="1300961354">
     <w:abstractNumId w:val="13"/>
   </w:num>
-  <w:num w:numId="9" w16cid:durableId="327828131">
-    <w:abstractNumId w:val="6"/>
-  </w:num>
-  <w:num w:numId="10" w16cid:durableId="1399866835">
+  <w:num w:numId="14" w16cid:durableId="236786431">
     <w:abstractNumId w:val="16"/>
   </w:num>
-  <w:num w:numId="11" w16cid:durableId="1724326471">
-    <w:abstractNumId w:val="7"/>
-  </w:num>
-  <w:num w:numId="12" w16cid:durableId="476412865">
-    <w:abstractNumId w:val="17"/>
-  </w:num>
-  <w:num w:numId="13" w16cid:durableId="1300961354">
-    <w:abstractNumId w:val="9"/>
-  </w:num>
-  <w:num w:numId="14" w16cid:durableId="236786431">
-    <w:abstractNumId w:val="12"/>
-  </w:num>
   <w:num w:numId="15" w16cid:durableId="1873414901">
-    <w:abstractNumId w:val="14"/>
+    <w:abstractNumId w:val="19"/>
   </w:num>
   <w:num w:numId="16" w16cid:durableId="1929121531">
-    <w:abstractNumId w:val="15"/>
+    <w:abstractNumId w:val="20"/>
   </w:num>
   <w:num w:numId="17" w16cid:durableId="392316168">
     <w:abstractNumId w:val="0"/>
   </w:num>
   <w:num w:numId="18" w16cid:durableId="469829566">
-    <w:abstractNumId w:val="2"/>
+    <w:abstractNumId w:val="4"/>
+  </w:num>
+  <w:num w:numId="19" w16cid:durableId="242953990">
+    <w:abstractNumId w:val="10"/>
+  </w:num>
+  <w:num w:numId="20" w16cid:durableId="329991529">
+    <w:abstractNumId w:val="1"/>
+  </w:num>
+  <w:num w:numId="21" w16cid:durableId="1701198389">
+    <w:abstractNumId w:val="11"/>
+  </w:num>
+  <w:num w:numId="22" w16cid:durableId="1031343805">
+    <w:abstractNumId w:val="3"/>
+  </w:num>
+  <w:num w:numId="23" w16cid:durableId="1024013467">
+    <w:abstractNumId w:val="21"/>
+  </w:num>
+  <w:num w:numId="24" w16cid:durableId="1142770077">
+    <w:abstractNumId w:val="18"/>
+  </w:num>
+  <w:num w:numId="25" w16cid:durableId="1760518162">
+    <w:abstractNumId w:val="22"/>
   </w:num>
 </w:numbering>
 </file>

</xml_diff>